<commit_message>
Laravel Updated Shortcut Code
</commit_message>
<xml_diff>
--- a/gitclone/gitclone laravel project.docx
+++ b/gitclone/gitclone laravel project.docx
@@ -75,6 +75,9 @@
     <w:p/>
     <w:p>
       <w:r>
+        <w:rPr>
+          <w:noProof/>
+        </w:rPr>
         <w:drawing>
           <wp:inline distT="0" distB="0" distL="0" distR="0" wp14:anchorId="2B108D08" wp14:editId="34FF2F7E">
             <wp:extent cx="5144218" cy="1200318"/>
@@ -114,6 +117,9 @@
     </w:p>
     <w:p>
       <w:r>
+        <w:rPr>
+          <w:noProof/>
+        </w:rPr>
         <w:drawing>
           <wp:inline distT="0" distB="0" distL="0" distR="0" wp14:anchorId="68923C0A" wp14:editId="66941A06">
             <wp:extent cx="5544324" cy="466790"/>
@@ -158,6 +164,9 @@
     </w:p>
     <w:p>
       <w:r>
+        <w:rPr>
+          <w:noProof/>
+        </w:rPr>
         <w:drawing>
           <wp:inline distT="0" distB="0" distL="0" distR="0" wp14:anchorId="01F18DBB" wp14:editId="2AD6FB07">
             <wp:extent cx="5315692" cy="495369"/>
@@ -532,7 +541,6 @@
         </w:rPr>
         <w:t xml:space="preserve"> </w:t>
       </w:r>
-      <w:bookmarkStart w:id="0" w:name="_GoBack"/>
       <w:proofErr w:type="spellStart"/>
       <w:r>
         <w:rPr>
@@ -574,7 +582,6 @@
         <w:t xml:space="preserve"> </w:t>
       </w:r>
     </w:p>
-    <w:bookmarkEnd w:id="0"/>
     <w:p>
       <w:pPr>
         <w:rPr>
@@ -646,6 +653,14 @@
       </w:r>
     </w:p>
     <w:p>
+      <w:pPr>
+        <w:rPr>
+          <w:rFonts w:ascii="Arial" w:hAnsi="Arial" w:cs="Arial"/>
+          <w:color w:val="0F0F0F"/>
+          <w:sz w:val="21"/>
+          <w:szCs w:val="21"/>
+        </w:rPr>
+      </w:pPr>
       <w:proofErr w:type="gramStart"/>
       <w:r>
         <w:rPr>
@@ -686,6 +701,57 @@
         </w:rPr>
         <w:t xml:space="preserve"> artisan serve</w:t>
       </w:r>
+    </w:p>
+    <w:p>
+      <w:pPr>
+        <w:rPr>
+          <w:rFonts w:ascii="Arial" w:hAnsi="Arial" w:cs="Arial"/>
+          <w:color w:val="0F0F0F"/>
+          <w:sz w:val="21"/>
+          <w:szCs w:val="21"/>
+        </w:rPr>
+      </w:pPr>
+    </w:p>
+    <w:p>
+      <w:r>
+        <w:drawing>
+          <wp:inline distT="0" distB="0" distL="0" distR="0" wp14:anchorId="18AB52FE" wp14:editId="120C1D36">
+            <wp:extent cx="5943600" cy="3646170"/>
+            <wp:effectExtent l="0" t="0" r="0" b="0"/>
+            <wp:docPr id="4" name="Picture 4"/>
+            <wp:cNvGraphicFramePr>
+              <a:graphicFrameLocks xmlns:a="http://schemas.openxmlformats.org/drawingml/2006/main" noChangeAspect="1"/>
+            </wp:cNvGraphicFramePr>
+            <a:graphic xmlns:a="http://schemas.openxmlformats.org/drawingml/2006/main">
+              <a:graphicData uri="http://schemas.openxmlformats.org/drawingml/2006/picture">
+                <pic:pic xmlns:pic="http://schemas.openxmlformats.org/drawingml/2006/picture">
+                  <pic:nvPicPr>
+                    <pic:cNvPr id="0" name=""/>
+                    <pic:cNvPicPr/>
+                  </pic:nvPicPr>
+                  <pic:blipFill>
+                    <a:blip r:embed="rId8"/>
+                    <a:stretch>
+                      <a:fillRect/>
+                    </a:stretch>
+                  </pic:blipFill>
+                  <pic:spPr>
+                    <a:xfrm>
+                      <a:off x="0" y="0"/>
+                      <a:ext cx="5943600" cy="3646170"/>
+                    </a:xfrm>
+                    <a:prstGeom prst="rect">
+                      <a:avLst/>
+                    </a:prstGeom>
+                  </pic:spPr>
+                </pic:pic>
+              </a:graphicData>
+            </a:graphic>
+          </wp:inline>
+        </w:drawing>
+      </w:r>
+      <w:bookmarkStart w:id="0" w:name="_GoBack"/>
+      <w:bookmarkEnd w:id="0"/>
     </w:p>
     <w:sectPr>
       <w:pgSz w:w="12240" w:h="15840"/>

</xml_diff>